<commit_message>
latest version that is submitted to conference for inclusion in IEEExplore
</commit_message>
<xml_diff>
--- a/Busbar Protection Using a Wavelet Based ANN.docx
+++ b/Busbar Protection Using a Wavelet Based ANN.docx
@@ -1,14 +1,12 @@
 
 <file path=word/document.xml><?xml version="1.0" encoding="utf-8"?>
-<w:document xmlns:wpc="http://schemas.microsoft.com/office/word/2010/wordprocessingCanvas" xmlns:cx="http://schemas.microsoft.com/office/drawing/2014/chartex" xmlns:cx1="http://schemas.microsoft.com/office/drawing/2015/9/8/chartex" xmlns:cx2="http://schemas.microsoft.com/office/drawing/2015/10/21/chartex" xmlns:mc="http://schemas.openxmlformats.org/markup-compatibility/2006" xmlns:o="urn:schemas-microsoft-com:office:office" xmlns:r="http://schemas.openxmlformats.org/officeDocument/2006/relationships" xmlns:m="http://schemas.openxmlformats.org/officeDocument/2006/math" xmlns:v="urn:schemas-microsoft-com:vml" xmlns:wp14="http://schemas.microsoft.com/office/word/2010/wordprocessingDrawing" xmlns:wp="http://schemas.openxmlformats.org/drawingml/2006/wordprocessingDrawing" xmlns:w10="urn:schemas-microsoft-com:office:word" xmlns:w="http://schemas.openxmlformats.org/wordprocessingml/2006/main" xmlns:w14="http://schemas.microsoft.com/office/word/2010/wordml" xmlns:w15="http://schemas.microsoft.com/office/word/2012/wordml" xmlns:w16se="http://schemas.microsoft.com/office/word/2015/wordml/symex" xmlns:wpg="http://schemas.microsoft.com/office/word/2010/wordprocessingGroup" xmlns:wpi="http://schemas.microsoft.com/office/word/2010/wordprocessingInk" xmlns:wne="http://schemas.microsoft.com/office/word/2006/wordml" xmlns:wps="http://schemas.microsoft.com/office/word/2010/wordprocessingShape" mc:Ignorable="w14 w15 w16se wp14">
+<w:document xmlns:wpc="http://schemas.microsoft.com/office/word/2010/wordprocessingCanvas" xmlns:cx="http://schemas.microsoft.com/office/drawing/2014/chartex" xmlns:cx1="http://schemas.microsoft.com/office/drawing/2015/9/8/chartex" xmlns:cx2="http://schemas.microsoft.com/office/drawing/2015/10/21/chartex" xmlns:cx3="http://schemas.microsoft.com/office/drawing/2016/5/9/chartex" xmlns:cx4="http://schemas.microsoft.com/office/drawing/2016/5/10/chartex" xmlns:cx5="http://schemas.microsoft.com/office/drawing/2016/5/11/chartex" xmlns:mc="http://schemas.openxmlformats.org/markup-compatibility/2006" xmlns:o="urn:schemas-microsoft-com:office:office" xmlns:r="http://schemas.openxmlformats.org/officeDocument/2006/relationships" xmlns:m="http://schemas.openxmlformats.org/officeDocument/2006/math" xmlns:v="urn:schemas-microsoft-com:vml" xmlns:wp14="http://schemas.microsoft.com/office/word/2010/wordprocessingDrawing" xmlns:wp="http://schemas.openxmlformats.org/drawingml/2006/wordprocessingDrawing" xmlns:w10="urn:schemas-microsoft-com:office:word" xmlns:w="http://schemas.openxmlformats.org/wordprocessingml/2006/main" xmlns:w14="http://schemas.microsoft.com/office/word/2010/wordml" xmlns:w15="http://schemas.microsoft.com/office/word/2012/wordml" xmlns:w16se="http://schemas.microsoft.com/office/word/2015/wordml/symex" xmlns:wpg="http://schemas.microsoft.com/office/word/2010/wordprocessingGroup" xmlns:wpi="http://schemas.microsoft.com/office/word/2010/wordprocessingInk" xmlns:wne="http://schemas.microsoft.com/office/word/2006/wordml" xmlns:wps="http://schemas.microsoft.com/office/word/2010/wordprocessingShape" mc:Ignorable="w14 w15 w16se wp14">
   <w:body>
     <w:p>
       <w:pPr>
         <w:widowControl w:val="0"/>
         <w:jc w:val="both"/>
       </w:pPr>
-      <w:bookmarkStart w:id="0" w:name="_GoBack"/>
-      <w:bookmarkEnd w:id="0"/>
       <w:r>
         <w:rPr>
           <w:noProof/>
@@ -22,10 +20,10 @@
                   <wp:posOffset>609600</wp:posOffset>
                 </wp:positionH>
                 <wp:positionV relativeFrom="paragraph">
-                  <wp:posOffset>704850</wp:posOffset>
+                  <wp:posOffset>708660</wp:posOffset>
                 </wp:positionV>
-                <wp:extent cx="5565140" cy="933450"/>
-                <wp:effectExtent l="0" t="0" r="0" b="0"/>
+                <wp:extent cx="5565140" cy="716280"/>
+                <wp:effectExtent l="0" t="0" r="0" b="7620"/>
                 <wp:wrapTopAndBottom/>
                 <wp:docPr id="307" name="Text Box 2"/>
                 <wp:cNvGraphicFramePr>
@@ -40,7 +38,7 @@
                       <wps:spPr bwMode="auto">
                         <a:xfrm>
                           <a:off x="0" y="0"/>
-                          <a:ext cx="5565140" cy="933450"/>
+                          <a:ext cx="5565140" cy="716280"/>
                         </a:xfrm>
                         <a:prstGeom prst="rect">
                           <a:avLst/>
@@ -73,7 +71,7 @@
                               <w:jc w:val="center"/>
                             </w:pPr>
                             <w:r>
-                              <w:t>Texas A&amp;M University</w:t>
+                              <w:t>Electric Power Engineers, Inc</w:t>
                             </w:r>
                           </w:p>
                           <w:p>
@@ -81,15 +79,7 @@
                               <w:jc w:val="center"/>
                             </w:pPr>
                             <w:r>
-                              <w:t>Electrical and Computer Engineering Department</w:t>
-                            </w:r>
-                          </w:p>
-                          <w:p>
-                            <w:pPr>
-                              <w:jc w:val="center"/>
-                            </w:pPr>
-                            <w:r>
-                              <w:t>College Station, TX, 77840</w:t>
+                              <w:t>Austin, TX 78738</w:t>
                             </w:r>
                           </w:p>
                           <w:p>
@@ -105,7 +95,7 @@
                                   <w:rStyle w:val="Hyperlink"/>
                                   <w:color w:val="auto"/>
                                 </w:rPr>
-                                <w:t>ahmad@tamu.edu</w:t>
+                                <w:t>ahmad.abdullah@ieee.org</w:t>
                               </w:r>
                             </w:hyperlink>
                           </w:p>
@@ -132,7 +122,7 @@
                 <v:stroke joinstyle="miter"/>
                 <v:path gradientshapeok="t" o:connecttype="rect"/>
               </v:shapetype>
-              <v:shape id="Text Box 2" o:spid="_x0000_s1026" type="#_x0000_t202" style="position:absolute;left:0;text-align:left;margin-left:48pt;margin-top:55.5pt;width:438.2pt;height:73.5pt;z-index:-251643904;visibility:visible;mso-wrap-style:square;mso-width-percent:0;mso-height-percent:0;mso-wrap-distance-left:9pt;mso-wrap-distance-top:0;mso-wrap-distance-right:9pt;mso-wrap-distance-bottom:0;mso-position-horizontal:absolute;mso-position-horizontal-relative:text;mso-position-vertical:absolute;mso-position-vertical-relative:text;mso-width-percent:0;mso-height-percent:0;mso-width-relative:margin;mso-height-relative:margin;v-text-anchor:top" o:gfxdata="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" stroked="f">
+              <v:shape id="Text Box 2" o:spid="_x0000_s1026" type="#_x0000_t202" style="position:absolute;left:0;text-align:left;margin-left:48pt;margin-top:55.8pt;width:438.2pt;height:56.4pt;z-index:-251643904;visibility:visible;mso-wrap-style:square;mso-width-percent:0;mso-height-percent:0;mso-wrap-distance-left:9pt;mso-wrap-distance-top:0;mso-wrap-distance-right:9pt;mso-wrap-distance-bottom:0;mso-position-horizontal:absolute;mso-position-horizontal-relative:text;mso-position-vertical:absolute;mso-position-vertical-relative:text;mso-width-percent:0;mso-height-percent:0;mso-width-relative:margin;mso-height-relative:margin;v-text-anchor:top" o:gfxdata="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" stroked="f">
                 <v:textbox>
                   <w:txbxContent>
                     <w:p>
@@ -151,7 +141,7 @@
                         <w:jc w:val="center"/>
                       </w:pPr>
                       <w:r>
-                        <w:t>Texas A&amp;M University</w:t>
+                        <w:t>Electric Power Engineers, Inc</w:t>
                       </w:r>
                     </w:p>
                     <w:p>
@@ -159,15 +149,7 @@
                         <w:jc w:val="center"/>
                       </w:pPr>
                       <w:r>
-                        <w:t>Electrical and Computer Engineering Department</w:t>
-                      </w:r>
-                    </w:p>
-                    <w:p>
-                      <w:pPr>
-                        <w:jc w:val="center"/>
-                      </w:pPr>
-                      <w:r>
-                        <w:t>College Station, TX, 77840</w:t>
+                        <w:t>Austin, TX 78738</w:t>
                       </w:r>
                     </w:p>
                     <w:p>
@@ -183,7 +165,7 @@
                             <w:rStyle w:val="Hyperlink"/>
                             <w:color w:val="auto"/>
                           </w:rPr>
-                          <w:t>ahmad@tamu.edu</w:t>
+                          <w:t>ahmad.abdullah@ieee.org</w:t>
                         </w:r>
                       </w:hyperlink>
                     </w:p>
@@ -581,7 +563,7 @@
       <w:pPr>
         <w:pStyle w:val="IndexTerms"/>
       </w:pPr>
-      <w:bookmarkStart w:id="1" w:name="PointTmp"/>
+      <w:bookmarkStart w:id="0" w:name="PointTmp"/>
       <w:r>
         <w:rPr>
           <w:i/>
@@ -612,7 +594,7 @@
         <w:t>Introduction</w:t>
       </w:r>
     </w:p>
-    <w:bookmarkEnd w:id="1"/>
+    <w:bookmarkEnd w:id="0"/>
     <w:p>
       <w:pPr>
         <w:pStyle w:val="Text"/>
@@ -1445,88 +1427,88 @@
         <w:t>n</w:t>
       </w:r>
       <w:r>
-        <w:t xml:space="preserve"> that the information present in the </w:t>
+        <w:t xml:space="preserve"> that the information present in the transient </w:t>
+      </w:r>
+      <w:r>
+        <w:t>current</w:t>
+      </w:r>
+      <w:r>
+        <w:t xml:space="preserve"> </w:t>
+      </w:r>
+      <w:r>
+        <w:t xml:space="preserve">available at </w:t>
+      </w:r>
+      <w:r>
+        <w:t>a</w:t>
+      </w:r>
+      <w:r>
+        <w:t xml:space="preserve"> </w:t>
+      </w:r>
+      <w:r>
+        <w:t>local substation</w:t>
+      </w:r>
+      <w:r>
+        <w:t xml:space="preserve"> </w:t>
+      </w:r>
+      <w:r>
+        <w:t xml:space="preserve">caused by sudden network topology changes contains sufficient information for classification not only between </w:t>
+      </w:r>
+      <w:r>
+        <w:t xml:space="preserve">internal and </w:t>
       </w:r>
       <w:r>
         <w:lastRenderedPageBreak/>
+        <w:t>external bus faults but also</w:t>
+      </w:r>
+      <w:r>
+        <w:t xml:space="preserve"> between transients on adjacent lines</w:t>
+      </w:r>
+      <w:r>
+        <w:t xml:space="preserve"> which effectively provides back up for lines terminating </w:t>
+      </w:r>
+      <w:r>
+        <w:t>into</w:t>
+      </w:r>
+      <w:r>
+        <w:t xml:space="preserve"> the bus</w:t>
+      </w:r>
+      <w:r>
+        <w:t xml:space="preserve">. Any change of </w:t>
+      </w:r>
+      <w:r>
+        <w:t>system topology</w:t>
+      </w:r>
+      <w:r>
+        <w:t xml:space="preserve"> </w:t>
+      </w:r>
+      <w:r>
+        <w:t xml:space="preserve">– caused by faults for example- </w:t>
+      </w:r>
+      <w:r>
+        <w:t>causes a traveling wave to be generated travelling from the point of change towards the ends of the line. In the simples</w:t>
+      </w:r>
+      <w:r>
+        <w:t>t case this wave will be just a step</w:t>
+      </w:r>
+      <w:r>
+        <w:t xml:space="preserve"> but in reality will </w:t>
+      </w:r>
+      <w:r>
+        <w:t xml:space="preserve">be accompanied by </w:t>
+      </w:r>
+      <w:r>
+        <w:t xml:space="preserve">oscillating components. </w:t>
+      </w:r>
+      <w:r>
+        <w:t xml:space="preserve">Those high frequency </w:t>
+      </w:r>
+      <w:r>
+        <w:t xml:space="preserve">oscillating </w:t>
+      </w:r>
+      <w:r>
         <w:t xml:space="preserve">transient </w:t>
       </w:r>
       <w:r>
-        <w:t>current</w:t>
-      </w:r>
-      <w:r>
-        <w:t xml:space="preserve"> </w:t>
-      </w:r>
-      <w:r>
-        <w:t xml:space="preserve">available at </w:t>
-      </w:r>
-      <w:r>
-        <w:t>a</w:t>
-      </w:r>
-      <w:r>
-        <w:t xml:space="preserve"> </w:t>
-      </w:r>
-      <w:r>
-        <w:t>local substation</w:t>
-      </w:r>
-      <w:r>
-        <w:t xml:space="preserve"> </w:t>
-      </w:r>
-      <w:r>
-        <w:t xml:space="preserve">caused by sudden network topology changes contains sufficient information for classification not only between </w:t>
-      </w:r>
-      <w:r>
-        <w:t>internal and external bus faults but also</w:t>
-      </w:r>
-      <w:r>
-        <w:t xml:space="preserve"> between transients on adjacent lines</w:t>
-      </w:r>
-      <w:r>
-        <w:t xml:space="preserve"> which effectively provides back up for lines terminating </w:t>
-      </w:r>
-      <w:r>
-        <w:t>into</w:t>
-      </w:r>
-      <w:r>
-        <w:t xml:space="preserve"> the bus</w:t>
-      </w:r>
-      <w:r>
-        <w:t xml:space="preserve">. Any change of </w:t>
-      </w:r>
-      <w:r>
-        <w:t>system topology</w:t>
-      </w:r>
-      <w:r>
-        <w:t xml:space="preserve"> </w:t>
-      </w:r>
-      <w:r>
-        <w:t xml:space="preserve">– caused by faults for example- </w:t>
-      </w:r>
-      <w:r>
-        <w:t>causes a traveling wave to be generated travelling from the point of change towards the ends of the line. In the simples</w:t>
-      </w:r>
-      <w:r>
-        <w:t>t case this wave will be just a step</w:t>
-      </w:r>
-      <w:r>
-        <w:t xml:space="preserve"> but in reality will </w:t>
-      </w:r>
-      <w:r>
-        <w:t xml:space="preserve">be accompanied by </w:t>
-      </w:r>
-      <w:r>
-        <w:t xml:space="preserve">oscillating components. </w:t>
-      </w:r>
-      <w:r>
-        <w:t xml:space="preserve">Those high frequency </w:t>
-      </w:r>
-      <w:r>
-        <w:t xml:space="preserve">oscillating </w:t>
-      </w:r>
-      <w:r>
-        <w:t xml:space="preserve">transient </w:t>
-      </w:r>
-      <w:r>
         <w:t>components</w:t>
       </w:r>
       <w:r>
@@ -1705,7 +1687,6 @@
       <w:r>
         <w:fldChar w:fldCharType="separate"/>
       </w:r>
-      <w:proofErr w:type="gramStart"/>
       <w:r>
         <w:rPr>
           <w:rFonts w:hint="cs"/>
@@ -1716,7 +1697,6 @@
       <w:r>
         <w:t>[</w:t>
       </w:r>
-      <w:proofErr w:type="gramEnd"/>
       <w:r>
         <w:t>18]</w:t>
       </w:r>
@@ -1804,7 +1784,6 @@
       <w:r>
         <w:fldChar w:fldCharType="separate"/>
       </w:r>
-      <w:proofErr w:type="gramStart"/>
       <w:r>
         <w:rPr>
           <w:cs/>
@@ -1812,11 +1791,7 @@
         <w:t>‎</w:t>
       </w:r>
       <w:r>
-        <w:t>[</w:t>
-      </w:r>
-      <w:proofErr w:type="gramEnd"/>
-      <w:r>
-        <w:t>20]</w:t>
+        <w:t>[20]</w:t>
       </w:r>
       <w:r>
         <w:fldChar w:fldCharType="end"/>
@@ -1884,7 +1859,13 @@
         <w:t>3</w:t>
       </w:r>
       <w:r>
-        <w:t xml:space="preserve"> coefficients is detected. Once the event is detected, a window of one eight of a cycle of post </w:t>
+        <w:t xml:space="preserve"> coefficients is detected.</w:t>
+      </w:r>
+      <w:r>
+        <w:t xml:space="preserve"> In theory any level can be used as given in [33] but the author focuses on level 3 for paper length requirements. </w:t>
+      </w:r>
+      <w:r>
+        <w:t xml:space="preserve"> Once the event is detected, a window of one eight of a cycle of post </w:t>
       </w:r>
       <w:r>
         <w:t>event</w:t>
@@ -2555,7 +2536,7 @@
                                 <w:color w:val="auto"/>
                               </w:rPr>
                             </w:pPr>
-                            <w:bookmarkStart w:id="2" w:name="_Ref458942862"/>
+                            <w:bookmarkStart w:id="1" w:name="_Ref458942862"/>
                             <w:r>
                               <w:rPr>
                                 <w:b w:val="0"/>
@@ -2604,7 +2585,7 @@
                               </w:rPr>
                               <w:fldChar w:fldCharType="end"/>
                             </w:r>
-                            <w:bookmarkEnd w:id="2"/>
+                            <w:bookmarkEnd w:id="1"/>
                             <w:r>
                               <w:rPr>
                                 <w:b w:val="0"/>
@@ -2702,7 +2683,7 @@
                           <w:color w:val="auto"/>
                         </w:rPr>
                       </w:pPr>
-                      <w:bookmarkStart w:id="3" w:name="_Ref458942862"/>
+                      <w:bookmarkStart w:id="2" w:name="_Ref458942862"/>
                       <w:r>
                         <w:rPr>
                           <w:b w:val="0"/>
@@ -2751,7 +2732,7 @@
                         </w:rPr>
                         <w:fldChar w:fldCharType="end"/>
                       </w:r>
-                      <w:bookmarkEnd w:id="3"/>
+                      <w:bookmarkEnd w:id="2"/>
                       <w:r>
                         <w:rPr>
                           <w:b w:val="0"/>
@@ -2826,7 +2807,6 @@
       <w:r>
         <w:fldChar w:fldCharType="separate"/>
       </w:r>
-      <w:proofErr w:type="gramStart"/>
       <w:r>
         <w:rPr>
           <w:cs/>
@@ -2834,11 +2814,7 @@
         <w:t>‎</w:t>
       </w:r>
       <w:r>
-        <w:t>[</w:t>
-      </w:r>
-      <w:proofErr w:type="gramEnd"/>
-      <w:r>
-        <w:t>22]</w:t>
+        <w:t>[22]</w:t>
       </w:r>
       <w:r>
         <w:fldChar w:fldCharType="end"/>
@@ -2929,6 +2905,50 @@
       </w:r>
       <w:r>
         <w:t xml:space="preserve"> </w:t>
+      </w:r>
+    </w:p>
+    <w:p>
+      <w:pPr>
+        <w:pStyle w:val="Text"/>
+      </w:pPr>
+      <w:r>
+        <w:t>All generators in the system are assumed unregulated machines with no exciter</w:t>
+      </w:r>
+      <w:r>
+        <w:t>s</w:t>
+      </w:r>
+      <w:r>
+        <w:t xml:space="preserve"> or governors. This done mainly because </w:t>
+      </w:r>
+      <w:r>
+        <w:t>attention is given to</w:t>
+      </w:r>
+      <w:r>
+        <w:t xml:space="preserve"> one eight</w:t>
+      </w:r>
+      <w:r>
+        <w:t>h</w:t>
+      </w:r>
+      <w:r>
+        <w:t xml:space="preserve"> of a cycle</w:t>
+      </w:r>
+      <w:r>
+        <w:t xml:space="preserve"> of post transient data</w:t>
+      </w:r>
+      <w:r>
+        <w:t xml:space="preserve"> during which exciters</w:t>
+      </w:r>
+      <w:r>
+        <w:t>’</w:t>
+      </w:r>
+      <w:r>
+        <w:t xml:space="preserve"> and governors</w:t>
+      </w:r>
+      <w:r>
+        <w:t>’</w:t>
+      </w:r>
+      <w:r>
+        <w:t xml:space="preserve"> time constants are large compared to the period under study. </w:t>
       </w:r>
     </w:p>
     <w:p>
@@ -2942,21 +2962,21 @@
         <mc:AlternateContent>
           <mc:Choice Requires="wps">
             <w:drawing>
-              <wp:anchor distT="0" distB="0" distL="114300" distR="114300" simplePos="0" relativeHeight="251659264" behindDoc="1" locked="0" layoutInCell="1" allowOverlap="1" wp14:anchorId="36A7E7DA" wp14:editId="6276792C">
+              <wp:anchor distT="0" distB="0" distL="114300" distR="114300" simplePos="0" relativeHeight="251658240" behindDoc="1" locked="0" layoutInCell="1" allowOverlap="1" wp14:anchorId="36A7E7DA" wp14:editId="6276792C">
                 <wp:simplePos x="0" y="0"/>
                 <wp:positionH relativeFrom="column">
-                  <wp:posOffset>183515</wp:posOffset>
+                  <wp:posOffset>182880</wp:posOffset>
                 </wp:positionH>
                 <wp:positionV relativeFrom="paragraph">
-                  <wp:posOffset>31115</wp:posOffset>
+                  <wp:posOffset>-734060</wp:posOffset>
                 </wp:positionV>
-                <wp:extent cx="2374265" cy="6504305"/>
-                <wp:effectExtent l="0" t="0" r="7620" b="0"/>
+                <wp:extent cx="2374265" cy="6225540"/>
+                <wp:effectExtent l="0" t="0" r="7620" b="3810"/>
                 <wp:wrapThrough wrapText="bothSides">
                   <wp:wrapPolygon edited="0">
                     <wp:start x="0" y="0"/>
-                    <wp:lineTo x="0" y="21509"/>
-                    <wp:lineTo x="21506" y="21509"/>
+                    <wp:lineTo x="0" y="21547"/>
+                    <wp:lineTo x="21506" y="21547"/>
                     <wp:lineTo x="21506" y="0"/>
                     <wp:lineTo x="0" y="0"/>
                   </wp:wrapPolygon>
@@ -2974,7 +2994,7 @@
                       <wps:spPr bwMode="auto">
                         <a:xfrm>
                           <a:off x="0" y="0"/>
-                          <a:ext cx="2374265" cy="6504305"/>
+                          <a:ext cx="2374265" cy="6225540"/>
                         </a:xfrm>
                         <a:prstGeom prst="rect">
                           <a:avLst/>
@@ -3009,8 +3029,8 @@
                               </w:rPr>
                               <w:drawing>
                                 <wp:inline distT="0" distB="0" distL="0" distR="0" wp14:anchorId="68B8C167" wp14:editId="12E0891A">
-                                  <wp:extent cx="2363638" cy="5917720"/>
-                                  <wp:effectExtent l="0" t="0" r="0" b="6985"/>
+                                  <wp:extent cx="2363470" cy="5715000"/>
+                                  <wp:effectExtent l="0" t="0" r="0" b="0"/>
                                   <wp:docPr id="3" name="Picture 3"/>
                                   <wp:cNvGraphicFramePr>
                                     <a:graphicFrameLocks xmlns:a="http://schemas.openxmlformats.org/drawingml/2006/main" noChangeAspect="1"/>
@@ -3037,7 +3057,7 @@
                                         <pic:spPr>
                                           <a:xfrm>
                                             <a:off x="0" y="0"/>
-                                            <a:ext cx="2363638" cy="5917720"/>
+                                            <a:ext cx="2363638" cy="5715406"/>
                                           </a:xfrm>
                                           <a:prstGeom prst="rect">
                                             <a:avLst/>
@@ -3124,7 +3144,7 @@
           </mc:Choice>
           <mc:Fallback>
             <w:pict>
-              <v:shape w14:anchorId="36A7E7DA" id="_x0000_s1029" type="#_x0000_t202" style="position:absolute;left:0;text-align:left;margin-left:14.45pt;margin-top:2.45pt;width:186.95pt;height:512.15pt;z-index:-251657216;visibility:visible;mso-wrap-style:square;mso-width-percent:400;mso-height-percent:0;mso-wrap-distance-left:9pt;mso-wrap-distance-top:0;mso-wrap-distance-right:9pt;mso-wrap-distance-bottom:0;mso-position-horizontal:absolute;mso-position-horizontal-relative:text;mso-position-vertical:absolute;mso-position-vertical-relative:text;mso-width-percent:400;mso-height-percent:0;mso-width-relative:margin;mso-height-relative:margin;v-text-anchor:top" o:gfxdata="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" stroked="f">
+              <v:shape w14:anchorId="36A7E7DA" id="_x0000_s1029" type="#_x0000_t202" style="position:absolute;left:0;text-align:left;margin-left:14.4pt;margin-top:-57.8pt;width:186.95pt;height:490.2pt;z-index:-251658240;visibility:visible;mso-wrap-style:square;mso-width-percent:400;mso-height-percent:0;mso-wrap-distance-left:9pt;mso-wrap-distance-top:0;mso-wrap-distance-right:9pt;mso-wrap-distance-bottom:0;mso-position-horizontal:absolute;mso-position-horizontal-relative:text;mso-position-vertical:absolute;mso-position-vertical-relative:text;mso-width-percent:400;mso-height-percent:0;mso-width-relative:margin;mso-height-relative:margin;v-text-anchor:top" o:gfxdata="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" stroked="f">
                 <v:textbox>
                   <w:txbxContent>
                     <w:p>
@@ -3145,8 +3165,8 @@
                         </w:rPr>
                         <w:drawing>
                           <wp:inline distT="0" distB="0" distL="0" distR="0" wp14:anchorId="68B8C167" wp14:editId="12E0891A">
-                            <wp:extent cx="2363638" cy="5917720"/>
-                            <wp:effectExtent l="0" t="0" r="0" b="6985"/>
+                            <wp:extent cx="2363470" cy="5715000"/>
+                            <wp:effectExtent l="0" t="0" r="0" b="0"/>
                             <wp:docPr id="3" name="Picture 3"/>
                             <wp:cNvGraphicFramePr>
                               <a:graphicFrameLocks xmlns:a="http://schemas.openxmlformats.org/drawingml/2006/main" noChangeAspect="1"/>
@@ -3173,7 +3193,7 @@
                                   <pic:spPr>
                                     <a:xfrm>
                                       <a:off x="0" y="0"/>
-                                      <a:ext cx="2363638" cy="5917720"/>
+                                      <a:ext cx="2363638" cy="5715406"/>
                                     </a:xfrm>
                                     <a:prstGeom prst="rect">
                                       <a:avLst/>
@@ -3250,50 +3270,6 @@
         </mc:AlternateContent>
       </w:r>
       <w:r>
-        <w:t>All generators in the system are assumed unregulated machines with no exciter</w:t>
-      </w:r>
-      <w:r>
-        <w:t>s</w:t>
-      </w:r>
-      <w:r>
-        <w:t xml:space="preserve"> or governors. This done mainly because </w:t>
-      </w:r>
-      <w:r>
-        <w:t>attention is given to</w:t>
-      </w:r>
-      <w:r>
-        <w:t xml:space="preserve"> one eight</w:t>
-      </w:r>
-      <w:r>
-        <w:t>h</w:t>
-      </w:r>
-      <w:r>
-        <w:t xml:space="preserve"> of a cycle</w:t>
-      </w:r>
-      <w:r>
-        <w:t xml:space="preserve"> of post transient data</w:t>
-      </w:r>
-      <w:r>
-        <w:t xml:space="preserve"> during which exciters</w:t>
-      </w:r>
-      <w:r>
-        <w:t>’</w:t>
-      </w:r>
-      <w:r>
-        <w:t xml:space="preserve"> and governors</w:t>
-      </w:r>
-      <w:r>
-        <w:t>’</w:t>
-      </w:r>
-      <w:r>
-        <w:t xml:space="preserve"> time constants are large compared to the period under study. </w:t>
-      </w:r>
-    </w:p>
-    <w:p>
-      <w:pPr>
-        <w:pStyle w:val="Text"/>
-      </w:pPr>
-      <w:r>
         <w:t>All power transformers have been modeled by ATP Hybrid Transformer Model according to</w:t>
       </w:r>
       <w:r>
@@ -3308,7 +3284,6 @@
       <w:r>
         <w:fldChar w:fldCharType="separate"/>
       </w:r>
-      <w:proofErr w:type="gramStart"/>
       <w:r>
         <w:rPr>
           <w:cs/>
@@ -3316,11 +3291,7 @@
         <w:t>‎</w:t>
       </w:r>
       <w:r>
-        <w:t>[</w:t>
-      </w:r>
-      <w:proofErr w:type="gramEnd"/>
-      <w:r>
-        <w:t>24]</w:t>
+        <w:t>[24]</w:t>
       </w:r>
       <w:r>
         <w:fldChar w:fldCharType="end"/>
@@ -3396,7 +3367,6 @@
       <w:r>
         <w:fldChar w:fldCharType="separate"/>
       </w:r>
-      <w:proofErr w:type="gramStart"/>
       <w:r>
         <w:rPr>
           <w:cs/>
@@ -3404,11 +3374,7 @@
         <w:t>‎</w:t>
       </w:r>
       <w:r>
-        <w:t>[</w:t>
-      </w:r>
-      <w:proofErr w:type="gramEnd"/>
-      <w:r>
-        <w:t>26]</w:t>
+        <w:t>[26]</w:t>
       </w:r>
       <w:r>
         <w:fldChar w:fldCharType="end"/>
@@ -3467,7 +3433,6 @@
       <w:r>
         <w:fldChar w:fldCharType="separate"/>
       </w:r>
-      <w:proofErr w:type="gramStart"/>
       <w:r>
         <w:rPr>
           <w:cs/>
@@ -3475,11 +3440,7 @@
         <w:t>‎</w:t>
       </w:r>
       <w:r>
-        <w:t>[</w:t>
-      </w:r>
-      <w:proofErr w:type="gramEnd"/>
-      <w:r>
-        <w:t>27]</w:t>
+        <w:t>[27]</w:t>
       </w:r>
       <w:r>
         <w:fldChar w:fldCharType="end"/>
@@ -3575,7 +3536,6 @@
       <w:r>
         <w:fldChar w:fldCharType="separate"/>
       </w:r>
-      <w:proofErr w:type="gramStart"/>
       <w:r>
         <w:rPr>
           <w:cs/>
@@ -3583,11 +3543,7 @@
         <w:t>‎</w:t>
       </w:r>
       <w:r>
-        <w:t>[</w:t>
-      </w:r>
-      <w:proofErr w:type="gramEnd"/>
-      <w:r>
-        <w:t>28]</w:t>
+        <w:t>[28]</w:t>
       </w:r>
       <w:r>
         <w:fldChar w:fldCharType="end"/>
@@ -3794,7 +3750,6 @@
       <w:r>
         <w:fldChar w:fldCharType="separate"/>
       </w:r>
-      <w:proofErr w:type="gramStart"/>
       <w:r>
         <w:rPr>
           <w:cs/>
@@ -3802,11 +3757,7 @@
         <w:t>‎</w:t>
       </w:r>
       <w:r>
-        <w:t>[</w:t>
-      </w:r>
-      <w:proofErr w:type="gramEnd"/>
-      <w:r>
-        <w:t>29]</w:t>
+        <w:t>[29]</w:t>
       </w:r>
       <w:r>
         <w:fldChar w:fldCharType="end"/>
@@ -4959,7 +4910,13 @@
         <w:t xml:space="preserve"> will get contradicting results. </w:t>
       </w:r>
       <w:r>
-        <w:t>It should be clear at this point that using only two modes instead of three phase quantities make</w:t>
+        <w:t>It should be clear at this point that using only two modes</w:t>
+      </w:r>
+      <w:r>
+        <w:t xml:space="preserve"> as pointed in [33]</w:t>
+      </w:r>
+      <w:r>
+        <w:t xml:space="preserve"> instead of three phase quantities make</w:t>
       </w:r>
       <w:r>
         <w:t>s the proposed</w:t>
@@ -5497,7 +5454,10 @@
         <w:jc w:val="both"/>
       </w:pPr>
       <w:r>
-        <w:t xml:space="preserve">It has been shown that the backup protection can be provided to adjacent lines as well as identifying internal and external faults. </w:t>
+        <w:t xml:space="preserve">It has been shown that the backup protection can be provided to adjacent lines. </w:t>
+      </w:r>
+      <w:r>
+        <w:t xml:space="preserve">Backup protection is provided by differentiating internal and external bus faults via ANN classification. </w:t>
       </w:r>
     </w:p>
     <w:p>
@@ -5626,6 +5586,20 @@
     </w:p>
     <w:p>
       <w:pPr>
+        <w:ind w:firstLine="202"/>
+        <w:jc w:val="both"/>
+      </w:pPr>
+      <w:r>
+        <w:t xml:space="preserve">Lastly, events outside the </w:t>
+      </w:r>
+      <w:r>
+        <w:t xml:space="preserve">lines directly terminating on the bus have not been considered as they may mislead the current scheme and further research is still needed to include them in ANN training. </w:t>
+      </w:r>
+      <w:bookmarkStart w:id="3" w:name="_GoBack"/>
+      <w:bookmarkEnd w:id="3"/>
+    </w:p>
+    <w:p>
+      <w:pPr>
         <w:pStyle w:val="Heading1"/>
       </w:pPr>
       <w:r>
@@ -6204,15 +6178,7 @@
       </w:r>
       <w:proofErr w:type="spellEnd"/>
       <w:r>
-        <w:t xml:space="preserve">, José R. </w:t>
-      </w:r>
-      <w:proofErr w:type="spellStart"/>
-      <w:r>
-        <w:t>Martí</w:t>
-      </w:r>
-      <w:proofErr w:type="spellEnd"/>
-      <w:r>
-        <w:t xml:space="preserve">, Jorge A. Hollman, Hermann W. </w:t>
+        <w:t xml:space="preserve">, José R. Martí, Jorge A. Hollman, Hermann W. </w:t>
       </w:r>
       <w:proofErr w:type="spellStart"/>
       <w:r>
@@ -6299,15 +6265,7 @@
       <w:bookmarkStart w:id="27" w:name="_Ref425787945"/>
       <w:bookmarkStart w:id="28" w:name="_Ref418608612"/>
       <w:r>
-        <w:t>Sung Don Cho, “Parameter estimation for transformer modeling</w:t>
-      </w:r>
-      <w:proofErr w:type="gramStart"/>
-      <w:r>
-        <w:t>”,  PhD</w:t>
-      </w:r>
-      <w:proofErr w:type="gramEnd"/>
-      <w:r>
-        <w:t xml:space="preserve">  dissertation,  Michigan Technological University,  2002.</w:t>
+        <w:t>Sung Don Cho, “Parameter estimation for transformer modeling”,  PhD  dissertation,  Michigan Technological University,  2002.</w:t>
       </w:r>
       <w:bookmarkEnd w:id="27"/>
     </w:p>
@@ -6377,15 +6335,7 @@
       <w:bookmarkStart w:id="32" w:name="_Ref425788246"/>
       <w:bookmarkStart w:id="33" w:name="_Ref418607875"/>
       <w:r>
-        <w:t xml:space="preserve">Abdullah, A, “ATPMAT: An Open Source Toolbox for Systematic Creation of EMTP Cases in ATP Using </w:t>
-      </w:r>
-      <w:proofErr w:type="spellStart"/>
-      <w:r>
-        <w:t>Matlab</w:t>
-      </w:r>
-      <w:proofErr w:type="spellEnd"/>
-      <w:r>
-        <w:t>,” proceedings of the 2015 North American Power Symposium (NAPS), Charlotte, NC, October 4-6 2015</w:t>
+        <w:t>Abdullah, A, “ATPMAT: An Open Source Toolbox for Systematic Creation of EMTP Cases in ATP Using Matlab,” proceedings of the 2015 North American Power Symposium (NAPS), Charlotte, NC, October 4-6 2015</w:t>
       </w:r>
       <w:bookmarkEnd w:id="32"/>
     </w:p>
@@ -6585,7 +6535,7 @@
 </file>
 
 <file path=word/endnotes.xml><?xml version="1.0" encoding="utf-8"?>
-<w:endnotes xmlns:wpc="http://schemas.microsoft.com/office/word/2010/wordprocessingCanvas" xmlns:cx="http://schemas.microsoft.com/office/drawing/2014/chartex" xmlns:cx1="http://schemas.microsoft.com/office/drawing/2015/9/8/chartex" xmlns:cx2="http://schemas.microsoft.com/office/drawing/2015/10/21/chartex" xmlns:mc="http://schemas.openxmlformats.org/markup-compatibility/2006" xmlns:o="urn:schemas-microsoft-com:office:office" xmlns:r="http://schemas.openxmlformats.org/officeDocument/2006/relationships" xmlns:m="http://schemas.openxmlformats.org/officeDocument/2006/math" xmlns:v="urn:schemas-microsoft-com:vml" xmlns:wp14="http://schemas.microsoft.com/office/word/2010/wordprocessingDrawing" xmlns:wp="http://schemas.openxmlformats.org/drawingml/2006/wordprocessingDrawing" xmlns:w10="urn:schemas-microsoft-com:office:word" xmlns:w="http://schemas.openxmlformats.org/wordprocessingml/2006/main" xmlns:w14="http://schemas.microsoft.com/office/word/2010/wordml" xmlns:w15="http://schemas.microsoft.com/office/word/2012/wordml" xmlns:w16se="http://schemas.microsoft.com/office/word/2015/wordml/symex" xmlns:wpg="http://schemas.microsoft.com/office/word/2010/wordprocessingGroup" xmlns:wpi="http://schemas.microsoft.com/office/word/2010/wordprocessingInk" xmlns:wne="http://schemas.microsoft.com/office/word/2006/wordml" xmlns:wps="http://schemas.microsoft.com/office/word/2010/wordprocessingShape" mc:Ignorable="w14 w15 w16se wp14">
+<w:endnotes xmlns:wpc="http://schemas.microsoft.com/office/word/2010/wordprocessingCanvas" xmlns:cx="http://schemas.microsoft.com/office/drawing/2014/chartex" xmlns:cx1="http://schemas.microsoft.com/office/drawing/2015/9/8/chartex" xmlns:cx2="http://schemas.microsoft.com/office/drawing/2015/10/21/chartex" xmlns:cx3="http://schemas.microsoft.com/office/drawing/2016/5/9/chartex" xmlns:cx4="http://schemas.microsoft.com/office/drawing/2016/5/10/chartex" xmlns:cx5="http://schemas.microsoft.com/office/drawing/2016/5/11/chartex" xmlns:mc="http://schemas.openxmlformats.org/markup-compatibility/2006" xmlns:o="urn:schemas-microsoft-com:office:office" xmlns:r="http://schemas.openxmlformats.org/officeDocument/2006/relationships" xmlns:m="http://schemas.openxmlformats.org/officeDocument/2006/math" xmlns:v="urn:schemas-microsoft-com:vml" xmlns:wp14="http://schemas.microsoft.com/office/word/2010/wordprocessingDrawing" xmlns:wp="http://schemas.openxmlformats.org/drawingml/2006/wordprocessingDrawing" xmlns:w10="urn:schemas-microsoft-com:office:word" xmlns:w="http://schemas.openxmlformats.org/wordprocessingml/2006/main" xmlns:w14="http://schemas.microsoft.com/office/word/2010/wordml" xmlns:w15="http://schemas.microsoft.com/office/word/2012/wordml" xmlns:w16se="http://schemas.microsoft.com/office/word/2015/wordml/symex" xmlns:wpg="http://schemas.microsoft.com/office/word/2010/wordprocessingGroup" xmlns:wpi="http://schemas.microsoft.com/office/word/2010/wordprocessingInk" xmlns:wne="http://schemas.microsoft.com/office/word/2006/wordml" xmlns:wps="http://schemas.microsoft.com/office/word/2010/wordprocessingShape" mc:Ignorable="w14 w15 w16se wp14">
   <w:endnote w:type="separator" w:id="-1">
     <w:p>
       <w:r>
@@ -6604,7 +6554,7 @@
 </file>
 
 <file path=word/footnotes.xml><?xml version="1.0" encoding="utf-8"?>
-<w:footnotes xmlns:wpc="http://schemas.microsoft.com/office/word/2010/wordprocessingCanvas" xmlns:cx="http://schemas.microsoft.com/office/drawing/2014/chartex" xmlns:cx1="http://schemas.microsoft.com/office/drawing/2015/9/8/chartex" xmlns:cx2="http://schemas.microsoft.com/office/drawing/2015/10/21/chartex" xmlns:mc="http://schemas.openxmlformats.org/markup-compatibility/2006" xmlns:o="urn:schemas-microsoft-com:office:office" xmlns:r="http://schemas.openxmlformats.org/officeDocument/2006/relationships" xmlns:m="http://schemas.openxmlformats.org/officeDocument/2006/math" xmlns:v="urn:schemas-microsoft-com:vml" xmlns:wp14="http://schemas.microsoft.com/office/word/2010/wordprocessingDrawing" xmlns:wp="http://schemas.openxmlformats.org/drawingml/2006/wordprocessingDrawing" xmlns:w10="urn:schemas-microsoft-com:office:word" xmlns:w="http://schemas.openxmlformats.org/wordprocessingml/2006/main" xmlns:w14="http://schemas.microsoft.com/office/word/2010/wordml" xmlns:w15="http://schemas.microsoft.com/office/word/2012/wordml" xmlns:w16se="http://schemas.microsoft.com/office/word/2015/wordml/symex" xmlns:wpg="http://schemas.microsoft.com/office/word/2010/wordprocessingGroup" xmlns:wpi="http://schemas.microsoft.com/office/word/2010/wordprocessingInk" xmlns:wne="http://schemas.microsoft.com/office/word/2006/wordml" xmlns:wps="http://schemas.microsoft.com/office/word/2010/wordprocessingShape" mc:Ignorable="w14 w15 w16se wp14">
+<w:footnotes xmlns:wpc="http://schemas.microsoft.com/office/word/2010/wordprocessingCanvas" xmlns:cx="http://schemas.microsoft.com/office/drawing/2014/chartex" xmlns:cx1="http://schemas.microsoft.com/office/drawing/2015/9/8/chartex" xmlns:cx2="http://schemas.microsoft.com/office/drawing/2015/10/21/chartex" xmlns:cx3="http://schemas.microsoft.com/office/drawing/2016/5/9/chartex" xmlns:cx4="http://schemas.microsoft.com/office/drawing/2016/5/10/chartex" xmlns:cx5="http://schemas.microsoft.com/office/drawing/2016/5/11/chartex" xmlns:mc="http://schemas.openxmlformats.org/markup-compatibility/2006" xmlns:o="urn:schemas-microsoft-com:office:office" xmlns:r="http://schemas.openxmlformats.org/officeDocument/2006/relationships" xmlns:m="http://schemas.openxmlformats.org/officeDocument/2006/math" xmlns:v="urn:schemas-microsoft-com:vml" xmlns:wp14="http://schemas.microsoft.com/office/word/2010/wordprocessingDrawing" xmlns:wp="http://schemas.openxmlformats.org/drawingml/2006/wordprocessingDrawing" xmlns:w10="urn:schemas-microsoft-com:office:word" xmlns:w="http://schemas.openxmlformats.org/wordprocessingml/2006/main" xmlns:w14="http://schemas.microsoft.com/office/word/2010/wordml" xmlns:w15="http://schemas.microsoft.com/office/word/2012/wordml" xmlns:w16se="http://schemas.microsoft.com/office/word/2015/wordml/symex" xmlns:wpg="http://schemas.microsoft.com/office/word/2010/wordprocessingGroup" xmlns:wpi="http://schemas.microsoft.com/office/word/2010/wordprocessingInk" xmlns:wne="http://schemas.microsoft.com/office/word/2006/wordml" xmlns:wps="http://schemas.microsoft.com/office/word/2010/wordprocessingShape" mc:Ignorable="w14 w15 w16se wp14">
   <w:footnote w:type="separator" w:id="-1">
     <w:p/>
   </w:footnote>
@@ -6619,7 +6569,7 @@
 </file>
 
 <file path=word/header1.xml><?xml version="1.0" encoding="utf-8"?>
-<w:hdr xmlns:wpc="http://schemas.microsoft.com/office/word/2010/wordprocessingCanvas" xmlns:cx="http://schemas.microsoft.com/office/drawing/2014/chartex" xmlns:cx1="http://schemas.microsoft.com/office/drawing/2015/9/8/chartex" xmlns:cx2="http://schemas.microsoft.com/office/drawing/2015/10/21/chartex" xmlns:mc="http://schemas.openxmlformats.org/markup-compatibility/2006" xmlns:o="urn:schemas-microsoft-com:office:office" xmlns:r="http://schemas.openxmlformats.org/officeDocument/2006/relationships" xmlns:m="http://schemas.openxmlformats.org/officeDocument/2006/math" xmlns:v="urn:schemas-microsoft-com:vml" xmlns:wp14="http://schemas.microsoft.com/office/word/2010/wordprocessingDrawing" xmlns:wp="http://schemas.openxmlformats.org/drawingml/2006/wordprocessingDrawing" xmlns:w10="urn:schemas-microsoft-com:office:word" xmlns:w="http://schemas.openxmlformats.org/wordprocessingml/2006/main" xmlns:w14="http://schemas.microsoft.com/office/word/2010/wordml" xmlns:w15="http://schemas.microsoft.com/office/word/2012/wordml" xmlns:w16se="http://schemas.microsoft.com/office/word/2015/wordml/symex" xmlns:wpg="http://schemas.microsoft.com/office/word/2010/wordprocessingGroup" xmlns:wpi="http://schemas.microsoft.com/office/word/2010/wordprocessingInk" xmlns:wne="http://schemas.microsoft.com/office/word/2006/wordml" xmlns:wps="http://schemas.microsoft.com/office/word/2010/wordprocessingShape" mc:Ignorable="w14 w15 w16se wp14">
+<w:hdr xmlns:wpc="http://schemas.microsoft.com/office/word/2010/wordprocessingCanvas" xmlns:cx="http://schemas.microsoft.com/office/drawing/2014/chartex" xmlns:cx1="http://schemas.microsoft.com/office/drawing/2015/9/8/chartex" xmlns:cx2="http://schemas.microsoft.com/office/drawing/2015/10/21/chartex" xmlns:cx3="http://schemas.microsoft.com/office/drawing/2016/5/9/chartex" xmlns:cx4="http://schemas.microsoft.com/office/drawing/2016/5/10/chartex" xmlns:cx5="http://schemas.microsoft.com/office/drawing/2016/5/11/chartex" xmlns:mc="http://schemas.openxmlformats.org/markup-compatibility/2006" xmlns:o="urn:schemas-microsoft-com:office:office" xmlns:r="http://schemas.openxmlformats.org/officeDocument/2006/relationships" xmlns:m="http://schemas.openxmlformats.org/officeDocument/2006/math" xmlns:v="urn:schemas-microsoft-com:vml" xmlns:wp14="http://schemas.microsoft.com/office/word/2010/wordprocessingDrawing" xmlns:wp="http://schemas.openxmlformats.org/drawingml/2006/wordprocessingDrawing" xmlns:w10="urn:schemas-microsoft-com:office:word" xmlns:w="http://schemas.openxmlformats.org/wordprocessingml/2006/main" xmlns:w14="http://schemas.microsoft.com/office/word/2010/wordml" xmlns:w15="http://schemas.microsoft.com/office/word/2012/wordml" xmlns:w16se="http://schemas.microsoft.com/office/word/2015/wordml/symex" xmlns:wpg="http://schemas.microsoft.com/office/word/2010/wordprocessingGroup" xmlns:wpi="http://schemas.microsoft.com/office/word/2010/wordprocessingInk" xmlns:wne="http://schemas.microsoft.com/office/word/2006/wordml" xmlns:wps="http://schemas.microsoft.com/office/word/2010/wordprocessingShape" mc:Ignorable="w14 w15 w16se wp14">
   <w:p>
     <w:pPr>
       <w:pStyle w:val="Header"/>
@@ -6633,7 +6583,7 @@
 </file>
 
 <file path=word/numbering.xml><?xml version="1.0" encoding="utf-8"?>
-<w:numbering xmlns:wpc="http://schemas.microsoft.com/office/word/2010/wordprocessingCanvas" xmlns:cx="http://schemas.microsoft.com/office/drawing/2014/chartex" xmlns:cx1="http://schemas.microsoft.com/office/drawing/2015/9/8/chartex" xmlns:cx2="http://schemas.microsoft.com/office/drawing/2015/10/21/chartex" xmlns:mc="http://schemas.openxmlformats.org/markup-compatibility/2006" xmlns:o="urn:schemas-microsoft-com:office:office" xmlns:r="http://schemas.openxmlformats.org/officeDocument/2006/relationships" xmlns:m="http://schemas.openxmlformats.org/officeDocument/2006/math" xmlns:v="urn:schemas-microsoft-com:vml" xmlns:wp14="http://schemas.microsoft.com/office/word/2010/wordprocessingDrawing" xmlns:wp="http://schemas.openxmlformats.org/drawingml/2006/wordprocessingDrawing" xmlns:w10="urn:schemas-microsoft-com:office:word" xmlns:w="http://schemas.openxmlformats.org/wordprocessingml/2006/main" xmlns:w14="http://schemas.microsoft.com/office/word/2010/wordml" xmlns:w15="http://schemas.microsoft.com/office/word/2012/wordml" xmlns:w16se="http://schemas.microsoft.com/office/word/2015/wordml/symex" xmlns:wpg="http://schemas.microsoft.com/office/word/2010/wordprocessingGroup" xmlns:wpi="http://schemas.microsoft.com/office/word/2010/wordprocessingInk" xmlns:wne="http://schemas.microsoft.com/office/word/2006/wordml" xmlns:wps="http://schemas.microsoft.com/office/word/2010/wordprocessingShape" mc:Ignorable="w14 w15 w16se wp14">
+<w:numbering xmlns:wpc="http://schemas.microsoft.com/office/word/2010/wordprocessingCanvas" xmlns:cx="http://schemas.microsoft.com/office/drawing/2014/chartex" xmlns:cx1="http://schemas.microsoft.com/office/drawing/2015/9/8/chartex" xmlns:cx2="http://schemas.microsoft.com/office/drawing/2015/10/21/chartex" xmlns:cx3="http://schemas.microsoft.com/office/drawing/2016/5/9/chartex" xmlns:cx4="http://schemas.microsoft.com/office/drawing/2016/5/10/chartex" xmlns:cx5="http://schemas.microsoft.com/office/drawing/2016/5/11/chartex" xmlns:mc="http://schemas.openxmlformats.org/markup-compatibility/2006" xmlns:o="urn:schemas-microsoft-com:office:office" xmlns:r="http://schemas.openxmlformats.org/officeDocument/2006/relationships" xmlns:m="http://schemas.openxmlformats.org/officeDocument/2006/math" xmlns:v="urn:schemas-microsoft-com:vml" xmlns:wp14="http://schemas.microsoft.com/office/word/2010/wordprocessingDrawing" xmlns:wp="http://schemas.openxmlformats.org/drawingml/2006/wordprocessingDrawing" xmlns:w10="urn:schemas-microsoft-com:office:word" xmlns:w="http://schemas.openxmlformats.org/wordprocessingml/2006/main" xmlns:w14="http://schemas.microsoft.com/office/word/2010/wordml" xmlns:w15="http://schemas.microsoft.com/office/word/2012/wordml" xmlns:w16se="http://schemas.microsoft.com/office/word/2015/wordml/symex" xmlns:wpg="http://schemas.microsoft.com/office/word/2010/wordprocessingGroup" xmlns:wpi="http://schemas.microsoft.com/office/word/2010/wordprocessingInk" xmlns:wne="http://schemas.microsoft.com/office/word/2006/wordml" xmlns:wps="http://schemas.microsoft.com/office/word/2010/wordprocessingShape" mc:Ignorable="w14 w15 w16se wp14">
   <w:abstractNum w:abstractNumId="0" w15:restartNumberingAfterBreak="0">
     <w:nsid w:val="FFFFFF88"/>
     <w:multiLevelType w:val="singleLevel"/>
@@ -7516,7 +7466,7 @@
     </w:rPrDefault>
     <w:pPrDefault/>
   </w:docDefaults>
-  <w:latentStyles w:defLockedState="0" w:defUIPriority="0" w:defSemiHidden="0" w:defUnhideWhenUsed="0" w:defQFormat="0" w:count="373">
+  <w:latentStyles w:defLockedState="0" w:defUIPriority="0" w:defSemiHidden="0" w:defUnhideWhenUsed="0" w:defQFormat="0" w:count="374">
     <w:lsdException w:name="Normal" w:qFormat="1"/>
     <w:lsdException w:name="heading 1" w:qFormat="1"/>
     <w:lsdException w:name="heading 2" w:qFormat="1"/>
@@ -7616,7 +7566,6 @@
     <w:lsdException w:name="HTML Sample" w:semiHidden="1" w:unhideWhenUsed="1"/>
     <w:lsdException w:name="HTML Typewriter" w:semiHidden="1" w:unhideWhenUsed="1"/>
     <w:lsdException w:name="HTML Variable" w:semiHidden="1" w:unhideWhenUsed="1"/>
-    <w:lsdException w:name="Normal Table" w:semiHidden="1" w:unhideWhenUsed="1"/>
     <w:lsdException w:name="annotation subject" w:semiHidden="1" w:unhideWhenUsed="1"/>
     <w:lsdException w:name="No List" w:semiHidden="1" w:unhideWhenUsed="1"/>
     <w:lsdException w:name="Outline List 1" w:semiHidden="1" w:unhideWhenUsed="1"/>
@@ -7663,10 +7612,8 @@
     <w:lsdException w:name="Table Subtle 2" w:semiHidden="1" w:unhideWhenUsed="1"/>
     <w:lsdException w:name="Table Web 1" w:semiHidden="1" w:unhideWhenUsed="1"/>
     <w:lsdException w:name="Table Web 2" w:semiHidden="1" w:unhideWhenUsed="1"/>
-    <w:lsdException w:name="Table Web 3" w:semiHidden="1" w:unhideWhenUsed="1"/>
     <w:lsdException w:name="Balloon Text" w:semiHidden="1" w:unhideWhenUsed="1"/>
     <w:lsdException w:name="Table Grid" w:uiPriority="59"/>
-    <w:lsdException w:name="Table Theme" w:semiHidden="1" w:unhideWhenUsed="1"/>
     <w:lsdException w:name="Placeholder Text" w:semiHidden="1" w:uiPriority="99"/>
     <w:lsdException w:name="No Spacing" w:uiPriority="1" w:qFormat="1"/>
     <w:lsdException w:name="Light Shading" w:uiPriority="60"/>
@@ -7884,6 +7831,7 @@
     <w:lsdException w:name="List Table 7 Colorful Accent 6" w:uiPriority="52"/>
     <w:lsdException w:name="Mention" w:semiHidden="1" w:uiPriority="99" w:unhideWhenUsed="1"/>
     <w:lsdException w:name="Smart Hyperlink" w:semiHidden="1" w:uiPriority="99" w:unhideWhenUsed="1"/>
+    <w:lsdException w:name="Hashtag" w:semiHidden="1" w:uiPriority="99" w:unhideWhenUsed="1"/>
   </w:latentStyles>
   <w:style w:type="paragraph" w:default="1" w:styleId="Normal">
     <w:name w:val="Normal"/>
@@ -8709,7 +8657,7 @@
 </file>
 
 <file path=customXml/itemProps1.xml><?xml version="1.0" encoding="utf-8"?>
-<ds:datastoreItem xmlns:ds="http://schemas.openxmlformats.org/officeDocument/2006/customXml" ds:itemID="{1697B72F-1284-4304-A1A7-1DB5422ECAD2}">
+<ds:datastoreItem xmlns:ds="http://schemas.openxmlformats.org/officeDocument/2006/customXml" ds:itemID="{7E07A33F-788E-4C43-867A-9D5786239B31}">
   <ds:schemaRefs>
     <ds:schemaRef ds:uri="http://schemas.openxmlformats.org/officeDocument/2006/bibliography"/>
   </ds:schemaRefs>

</xml_diff>